<commit_message>
Corrigido erro de português
</commit_message>
<xml_diff>
--- a/10- Fronteira_Sistemica.docx
+++ b/10- Fronteira_Sistemica.docx
@@ -31,7 +31,7 @@
           <w:sz w:val="30"/>
           <w:szCs w:val="30"/>
         </w:rPr>
-        <w:t>Fronteira da Solução Sistêmica</w:t>
+        <w:t>Fronteira Sistêmica</w:t>
       </w:r>
     </w:p>
     <w:p/>
@@ -1302,18 +1302,8 @@
                                 <w:sz w:val="14"/>
                                 <w:szCs w:val="14"/>
                               </w:rPr>
-                              <w:t xml:space="preserve">API de Login </w:t>
+                              <w:t>API de Login Fecebook</w:t>
                             </w:r>
-                            <w:proofErr w:type="spellStart"/>
-                            <w:r>
-                              <w:rPr>
-                                <w:rFonts w:ascii="Arial" w:hAnsi="Arial" w:cs="Arial"/>
-                                <w:sz w:val="14"/>
-                                <w:szCs w:val="14"/>
-                              </w:rPr>
-                              <w:t>Fecebook</w:t>
-                            </w:r>
-                            <w:proofErr w:type="spellEnd"/>
                           </w:p>
                         </w:txbxContent>
                       </wps:txbx>

</xml_diff>